<commit_message>
Update to documentation for ND patches
git-svn-id: https://svn.code.sf.net/p/wp34s/code@3417 9654ca62-1852-461c-aa49-1be32f3bb02d
</commit_message>
<xml_diff>
--- a/doc/WP34S ND Patches README.docx
+++ b/doc/WP34S ND Patches README.docx
@@ -12,17 +12,48 @@
         <w:rPr>
           <w:b/>
         </w:rPr>
-        <w:t>WP34S Patch Descriptions</w:t>
-      </w:r>
-    </w:p>
-    <w:p>
-      <w:r>
-        <w:t>This file describes a number of small patches for the WP-34S firmware. These aren't bug fixes in any sense; rather, they are small pieces of code that change the behaviour of the calculator in various ways.</w:t>
-      </w:r>
-    </w:p>
-    <w:p>
-      <w:r>
-        <w:t xml:space="preserve">Here is a description of the patches. Each patch can be enabled by uncommenting the relevant </w:t>
+        <w:t>WP</w:t>
+      </w:r>
+      <w:r>
+        <w:rPr>
+          <w:b/>
+        </w:rPr>
+        <w:t>-</w:t>
+      </w:r>
+      <w:r>
+        <w:rPr>
+          <w:b/>
+        </w:rPr>
+        <w:t>34S Patch Descriptions</w:t>
+      </w:r>
+    </w:p>
+    <w:p>
+      <w:r>
+        <w:t xml:space="preserve">This file describes </w:t>
+      </w:r>
+      <w:r>
+        <w:t xml:space="preserve">some </w:t>
+      </w:r>
+      <w:r>
+        <w:t>patches for the WP-34S firmware. These aren't bug fixes in any sense; rather, they are small pieces of code that change the behaviour of the calculator in various ways.</w:t>
+      </w:r>
+    </w:p>
+    <w:p>
+      <w:r>
+        <w:t>If you build your own firmware, e</w:t>
+      </w:r>
+      <w:r>
+        <w:t xml:space="preserve">ach patch can be </w:t>
+      </w:r>
+      <w:r>
+        <w:t xml:space="preserve">separately </w:t>
+      </w:r>
+      <w:r>
+        <w:t xml:space="preserve">enabled by uncommenting the </w:t>
+      </w:r>
+      <w:bookmarkStart w:id="0" w:name="_GoBack"/>
+      <w:r>
+        <w:t xml:space="preserve">relevant </w:t>
       </w:r>
       <w:r>
         <w:rPr>
@@ -50,6 +81,24 @@
       <w:r>
         <w:t xml:space="preserve"> file and rebuilding the firmware.</w:t>
       </w:r>
+      <w:r>
+        <w:t xml:space="preserve"> </w:t>
+      </w:r>
+      <w:bookmarkEnd w:id="0"/>
+      <w:r>
+        <w:t>Otherwise I intend to make the firmware with all of these patches included available for download, and to keep this reasonably up-to-date!</w:t>
+      </w:r>
+      <w:r>
+        <w:t xml:space="preserve"> The link to this firmware is </w:t>
+      </w:r>
+      <w:r>
+        <w:rPr>
+          <w:rFonts w:ascii="Courier New" w:hAnsi="Courier New" w:cs="Courier New"/>
+          <w:sz w:val="20"/>
+          <w:szCs w:val="20"/>
+        </w:rPr>
+        <w:t>http://www.mediafire.com/folder/j7orcmm3okdk5/wp-34s_patches</w:t>
+      </w:r>
     </w:p>
     <w:p>
       <w:r>
@@ -59,7 +108,49 @@
         <w:t>NEW:</w:t>
       </w:r>
       <w:r>
-        <w:t xml:space="preserve"> Some of these features can now be turned on or off by setting or clearing flags. This allows a version of the calculator firmware including all of these features to be customised to the tastes of each user.</w:t>
+        <w:t xml:space="preserve"> Some of the</w:t>
+      </w:r>
+      <w:r>
+        <w:t xml:space="preserve"> features can now be turned on or off by setting or clearing flags. This allows </w:t>
+      </w:r>
+      <w:r>
+        <w:t xml:space="preserve">each user to customise </w:t>
+      </w:r>
+      <w:r>
+        <w:t xml:space="preserve">the firmware </w:t>
+      </w:r>
+      <w:r>
+        <w:t xml:space="preserve">including all </w:t>
+      </w:r>
+      <w:r>
+        <w:t>the patches</w:t>
+      </w:r>
+      <w:r>
+        <w:t xml:space="preserve"> to their own tastes.</w:t>
+      </w:r>
+    </w:p>
+    <w:p>
+      <w:pPr>
+        <w:rPr>
+          <w:b/>
+          <w:sz w:val="28"/>
+          <w:szCs w:val="28"/>
+        </w:rPr>
+      </w:pPr>
+      <w:r>
+        <w:rPr>
+          <w:b/>
+          <w:sz w:val="28"/>
+          <w:szCs w:val="28"/>
+        </w:rPr>
+        <w:t xml:space="preserve">NOTE: </w:t>
+      </w:r>
+      <w:r>
+        <w:rPr>
+          <w:sz w:val="28"/>
+          <w:szCs w:val="28"/>
+        </w:rPr>
+        <w:t>the firmware starts off with flags I, J, and L cleared. To enable SIGFIG display mode, y-register display, or the Casio-style exponent key, these flags need to be set.</w:t>
       </w:r>
     </w:p>
     <w:p>
@@ -82,14 +173,15 @@
         <w:tblLook w:val="04A0" w:firstRow="1" w:lastRow="0" w:firstColumn="1" w:lastColumn="0" w:noHBand="0" w:noVBand="1"/>
       </w:tblPr>
       <w:tblGrid>
-        <w:gridCol w:w="2310"/>
-        <w:gridCol w:w="3327"/>
-        <w:gridCol w:w="2976"/>
+        <w:gridCol w:w="1649"/>
+        <w:gridCol w:w="2231"/>
+        <w:gridCol w:w="1905"/>
+        <w:gridCol w:w="3457"/>
       </w:tblGrid>
       <w:tr>
         <w:tc>
           <w:tcPr>
-            <w:tcW w:w="2310" w:type="dxa"/>
+            <w:tcW w:w="1957" w:type="dxa"/>
           </w:tcPr>
           <w:p>
             <w:pPr>
@@ -107,7 +199,7 @@
         </w:tc>
         <w:tc>
           <w:tcPr>
-            <w:tcW w:w="3327" w:type="dxa"/>
+            <w:tcW w:w="2742" w:type="dxa"/>
           </w:tcPr>
           <w:p>
             <w:pPr>
@@ -125,7 +217,7 @@
         </w:tc>
         <w:tc>
           <w:tcPr>
-            <w:tcW w:w="2976" w:type="dxa"/>
+            <w:tcW w:w="2404" w:type="dxa"/>
           </w:tcPr>
           <w:p>
             <w:pPr>
@@ -138,6 +230,24 @@
                 <w:b/>
               </w:rPr>
               <w:t>Enabled / disabled by . . .</w:t>
+            </w:r>
+          </w:p>
+        </w:tc>
+        <w:tc>
+          <w:tcPr>
+            <w:tcW w:w="2139" w:type="dxa"/>
+          </w:tcPr>
+          <w:p>
+            <w:pPr>
+              <w:rPr>
+                <w:b/>
+              </w:rPr>
+            </w:pPr>
+            <w:r>
+              <w:rPr>
+                <w:b/>
+              </w:rPr>
+              <w:t>Compiled in by uncommenting …</w:t>
             </w:r>
           </w:p>
         </w:tc>
@@ -145,7 +255,7 @@
       <w:tr>
         <w:tc>
           <w:tcPr>
-            <w:tcW w:w="2310" w:type="dxa"/>
+            <w:tcW w:w="1957" w:type="dxa"/>
             <w:tcMar>
               <w:top w:w="113" w:type="dxa"/>
               <w:bottom w:w="113" w:type="dxa"/>
@@ -160,7 +270,7 @@
         </w:tc>
         <w:tc>
           <w:tcPr>
-            <w:tcW w:w="3327" w:type="dxa"/>
+            <w:tcW w:w="2742" w:type="dxa"/>
             <w:tcMar>
               <w:top w:w="113" w:type="dxa"/>
               <w:bottom w:w="113" w:type="dxa"/>
@@ -175,7 +285,7 @@
         </w:tc>
         <w:tc>
           <w:tcPr>
-            <w:tcW w:w="2976" w:type="dxa"/>
+            <w:tcW w:w="2404" w:type="dxa"/>
             <w:tcMar>
               <w:top w:w="113" w:type="dxa"/>
               <w:bottom w:w="113" w:type="dxa"/>
@@ -202,11 +312,33 @@
             </w:r>
           </w:p>
         </w:tc>
+        <w:tc>
+          <w:tcPr>
+            <w:tcW w:w="2139" w:type="dxa"/>
+          </w:tcPr>
+          <w:p>
+            <w:pPr>
+              <w:rPr>
+                <w:rFonts w:ascii="Courier New" w:hAnsi="Courier New" w:cs="Courier New"/>
+                <w:sz w:val="20"/>
+                <w:szCs w:val="20"/>
+              </w:rPr>
+            </w:pPr>
+            <w:r>
+              <w:rPr>
+                <w:rFonts w:ascii="Courier New" w:hAnsi="Courier New" w:cs="Courier New"/>
+                <w:sz w:val="20"/>
+                <w:szCs w:val="20"/>
+              </w:rPr>
+              <w:t>#define INCLUDE_EEX_PI</w:t>
+            </w:r>
+          </w:p>
+        </w:tc>
       </w:tr>
       <w:tr>
         <w:tc>
           <w:tcPr>
-            <w:tcW w:w="2310" w:type="dxa"/>
+            <w:tcW w:w="1957" w:type="dxa"/>
             <w:tcMar>
               <w:top w:w="113" w:type="dxa"/>
               <w:bottom w:w="113" w:type="dxa"/>
@@ -229,7 +361,7 @@
         </w:tc>
         <w:tc>
           <w:tcPr>
-            <w:tcW w:w="3327" w:type="dxa"/>
+            <w:tcW w:w="2742" w:type="dxa"/>
             <w:tcMar>
               <w:top w:w="113" w:type="dxa"/>
               <w:bottom w:w="113" w:type="dxa"/>
@@ -244,7 +376,7 @@
         </w:tc>
         <w:tc>
           <w:tcPr>
-            <w:tcW w:w="2976" w:type="dxa"/>
+            <w:tcW w:w="2404" w:type="dxa"/>
             <w:tcMar>
               <w:top w:w="113" w:type="dxa"/>
               <w:bottom w:w="113" w:type="dxa"/>
@@ -265,11 +397,33 @@
             </w:r>
           </w:p>
         </w:tc>
+        <w:tc>
+          <w:tcPr>
+            <w:tcW w:w="2139" w:type="dxa"/>
+          </w:tcPr>
+          <w:p>
+            <w:pPr>
+              <w:rPr>
+                <w:rFonts w:ascii="Courier New" w:hAnsi="Courier New" w:cs="Courier New"/>
+                <w:sz w:val="20"/>
+                <w:szCs w:val="20"/>
+              </w:rPr>
+            </w:pPr>
+            <w:r>
+              <w:rPr>
+                <w:rFonts w:ascii="Courier New" w:hAnsi="Courier New" w:cs="Courier New"/>
+                <w:sz w:val="20"/>
+                <w:szCs w:val="20"/>
+              </w:rPr>
+              <w:t>#define INCLUDE_FRACTION_SEPARATOR</w:t>
+            </w:r>
+          </w:p>
+        </w:tc>
       </w:tr>
       <w:tr>
         <w:tc>
           <w:tcPr>
-            <w:tcW w:w="2310" w:type="dxa"/>
+            <w:tcW w:w="1957" w:type="dxa"/>
             <w:tcMar>
               <w:top w:w="113" w:type="dxa"/>
               <w:bottom w:w="113" w:type="dxa"/>
@@ -292,7 +446,7 @@
         </w:tc>
         <w:tc>
           <w:tcPr>
-            <w:tcW w:w="3327" w:type="dxa"/>
+            <w:tcW w:w="2742" w:type="dxa"/>
             <w:tcMar>
               <w:top w:w="113" w:type="dxa"/>
               <w:bottom w:w="113" w:type="dxa"/>
@@ -301,21 +455,13 @@
           </w:tcPr>
           <w:p>
             <w:r>
-              <w:t>Makes</w:t>
-            </w:r>
-            <w:r>
-              <w:t xml:space="preserve"> “3..7” enter 3/7 instead of 3 0/</w:t>
-            </w:r>
-            <w:bookmarkStart w:id="0" w:name="_GoBack"/>
-            <w:bookmarkEnd w:id="0"/>
-            <w:r>
-              <w:t>7</w:t>
-            </w:r>
-          </w:p>
-        </w:tc>
-        <w:tc>
-          <w:tcPr>
-            <w:tcW w:w="2976" w:type="dxa"/>
+              <w:t>Makes “3..7” enter 3/7 instead of 3 0/7</w:t>
+            </w:r>
+          </w:p>
+        </w:tc>
+        <w:tc>
+          <w:tcPr>
+            <w:tcW w:w="2404" w:type="dxa"/>
             <w:tcMar>
               <w:top w:w="113" w:type="dxa"/>
               <w:bottom w:w="113" w:type="dxa"/>
@@ -336,11 +482,33 @@
             </w:r>
           </w:p>
         </w:tc>
+        <w:tc>
+          <w:tcPr>
+            <w:tcW w:w="2139" w:type="dxa"/>
+          </w:tcPr>
+          <w:p>
+            <w:pPr>
+              <w:rPr>
+                <w:rFonts w:ascii="Courier New" w:hAnsi="Courier New" w:cs="Courier New"/>
+                <w:sz w:val="20"/>
+                <w:szCs w:val="20"/>
+              </w:rPr>
+            </w:pPr>
+            <w:r>
+              <w:rPr>
+                <w:rFonts w:ascii="Courier New" w:hAnsi="Courier New" w:cs="Courier New"/>
+                <w:sz w:val="20"/>
+                <w:szCs w:val="20"/>
+              </w:rPr>
+              <w:t>#define INCLUDE_DOUBLEDOT_FRACTIONS</w:t>
+            </w:r>
+          </w:p>
+        </w:tc>
       </w:tr>
       <w:tr>
         <w:tc>
           <w:tcPr>
-            <w:tcW w:w="2310" w:type="dxa"/>
+            <w:tcW w:w="1957" w:type="dxa"/>
             <w:tcMar>
               <w:top w:w="113" w:type="dxa"/>
               <w:bottom w:w="113" w:type="dxa"/>
@@ -355,7 +523,7 @@
         </w:tc>
         <w:tc>
           <w:tcPr>
-            <w:tcW w:w="3327" w:type="dxa"/>
+            <w:tcW w:w="2742" w:type="dxa"/>
             <w:tcMar>
               <w:top w:w="113" w:type="dxa"/>
               <w:bottom w:w="113" w:type="dxa"/>
@@ -370,7 +538,7 @@
         </w:tc>
         <w:tc>
           <w:tcPr>
-            <w:tcW w:w="2976" w:type="dxa"/>
+            <w:tcW w:w="2404" w:type="dxa"/>
             <w:tcMar>
               <w:top w:w="113" w:type="dxa"/>
               <w:bottom w:w="113" w:type="dxa"/>
@@ -397,11 +565,33 @@
             </w:r>
           </w:p>
         </w:tc>
+        <w:tc>
+          <w:tcPr>
+            <w:tcW w:w="2139" w:type="dxa"/>
+          </w:tcPr>
+          <w:p>
+            <w:pPr>
+              <w:rPr>
+                <w:rFonts w:ascii="Courier New" w:hAnsi="Courier New" w:cs="Courier New"/>
+                <w:sz w:val="20"/>
+                <w:szCs w:val="20"/>
+              </w:rPr>
+            </w:pPr>
+            <w:r>
+              <w:rPr>
+                <w:rFonts w:ascii="Courier New" w:hAnsi="Courier New" w:cs="Courier New"/>
+                <w:sz w:val="20"/>
+                <w:szCs w:val="20"/>
+              </w:rPr>
+              <w:t>#define INCLUDE_SIGFIG_MODE</w:t>
+            </w:r>
+          </w:p>
+        </w:tc>
       </w:tr>
       <w:tr>
         <w:tc>
           <w:tcPr>
-            <w:tcW w:w="2310" w:type="dxa"/>
+            <w:tcW w:w="1957" w:type="dxa"/>
             <w:tcMar>
               <w:top w:w="113" w:type="dxa"/>
               <w:bottom w:w="113" w:type="dxa"/>
@@ -416,7 +606,7 @@
         </w:tc>
         <w:tc>
           <w:tcPr>
-            <w:tcW w:w="3327" w:type="dxa"/>
+            <w:tcW w:w="2742" w:type="dxa"/>
             <w:tcMar>
               <w:top w:w="113" w:type="dxa"/>
               <w:bottom w:w="113" w:type="dxa"/>
@@ -431,7 +621,7 @@
         </w:tc>
         <w:tc>
           <w:tcPr>
-            <w:tcW w:w="2976" w:type="dxa"/>
+            <w:tcW w:w="2404" w:type="dxa"/>
             <w:tcMar>
               <w:top w:w="113" w:type="dxa"/>
               <w:bottom w:w="113" w:type="dxa"/>
@@ -458,11 +648,33 @@
             </w:r>
           </w:p>
         </w:tc>
+        <w:tc>
+          <w:tcPr>
+            <w:tcW w:w="2139" w:type="dxa"/>
+          </w:tcPr>
+          <w:p>
+            <w:pPr>
+              <w:rPr>
+                <w:rFonts w:ascii="Courier New" w:hAnsi="Courier New" w:cs="Courier New"/>
+                <w:sz w:val="20"/>
+                <w:szCs w:val="20"/>
+              </w:rPr>
+            </w:pPr>
+            <w:r>
+              <w:rPr>
+                <w:rFonts w:ascii="Courier New" w:hAnsi="Courier New" w:cs="Courier New"/>
+                <w:sz w:val="20"/>
+                <w:szCs w:val="20"/>
+              </w:rPr>
+              <w:t>#define INCLUDE_YREG_CODE</w:t>
+            </w:r>
+          </w:p>
+        </w:tc>
       </w:tr>
       <w:tr>
         <w:tc>
           <w:tcPr>
-            <w:tcW w:w="2310" w:type="dxa"/>
+            <w:tcW w:w="1957" w:type="dxa"/>
             <w:tcMar>
               <w:top w:w="113" w:type="dxa"/>
               <w:bottom w:w="113" w:type="dxa"/>
@@ -485,7 +697,7 @@
         </w:tc>
         <w:tc>
           <w:tcPr>
-            <w:tcW w:w="3327" w:type="dxa"/>
+            <w:tcW w:w="2742" w:type="dxa"/>
             <w:tcMar>
               <w:top w:w="113" w:type="dxa"/>
               <w:bottom w:w="113" w:type="dxa"/>
@@ -500,7 +712,7 @@
         </w:tc>
         <w:tc>
           <w:tcPr>
-            <w:tcW w:w="2976" w:type="dxa"/>
+            <w:tcW w:w="2404" w:type="dxa"/>
             <w:tcMar>
               <w:top w:w="113" w:type="dxa"/>
               <w:bottom w:w="113" w:type="dxa"/>
@@ -521,9 +733,36 @@
             </w:r>
           </w:p>
         </w:tc>
+        <w:tc>
+          <w:tcPr>
+            <w:tcW w:w="2139" w:type="dxa"/>
+          </w:tcPr>
+          <w:p>
+            <w:pPr>
+              <w:rPr>
+                <w:rFonts w:ascii="Courier New" w:hAnsi="Courier New" w:cs="Courier New"/>
+                <w:sz w:val="20"/>
+                <w:szCs w:val="20"/>
+              </w:rPr>
+            </w:pPr>
+            <w:r>
+              <w:rPr>
+                <w:rFonts w:ascii="Courier New" w:hAnsi="Courier New" w:cs="Courier New"/>
+                <w:sz w:val="20"/>
+                <w:szCs w:val="20"/>
+              </w:rPr>
+              <w:t>#define INCLUDE_RIGHT_EXP</w:t>
+            </w:r>
+          </w:p>
+        </w:tc>
       </w:tr>
     </w:tbl>
-    <w:p/>
+    <w:p>
+      <w:r>
+        <w:lastRenderedPageBreak/>
+        <w:br w:type="page"/>
+      </w:r>
+    </w:p>
     <w:p>
       <w:pPr>
         <w:rPr>
@@ -534,6 +773,7 @@
         <w:rPr>
           <w:b/>
         </w:rPr>
+        <w:lastRenderedPageBreak/>
         <w:t>More detailed descriptions</w:t>
       </w:r>
     </w:p>
@@ -625,7 +865,6 @@
         </w:numPr>
       </w:pPr>
       <w:r>
-        <w:lastRenderedPageBreak/>
         <w:t>Note: in program mode, this changed behaviour persists. This means that this patch will break code (written by you or a third party) that depends on the standard HP behaviour.</w:t>
       </w:r>
     </w:p>
@@ -659,7 +898,6 @@
         <w:t>.</w:t>
       </w:r>
     </w:p>
-    <w:p/>
     <w:p>
       <w:r>
         <w:rPr>
@@ -712,7 +950,16 @@
     </w:p>
     <w:p>
       <w:r>
-        <w:t xml:space="preserve">This is simple: on old 7-segment Casio calculators fractions were displayed with </w:t>
+        <w:t xml:space="preserve">This is simple: old 7-segment Casio calculators </w:t>
+      </w:r>
+      <w:r>
+        <w:t xml:space="preserve">display </w:t>
+      </w:r>
+      <w:r>
+        <w:t>fractions with</w:t>
+      </w:r>
+      <w:r>
+        <w:t xml:space="preserve"> </w:t>
       </w:r>
       <w:r>
         <w:rPr>
@@ -721,10 +968,15 @@
         <w:t>_|</w:t>
       </w:r>
       <w:r>
-        <w:t xml:space="preserve"> as the separator. I remember this from my childhood, and this patch duplicates this on the WP-34S. </w:t>
-      </w:r>
-    </w:p>
-    <w:p/>
+        <w:t xml:space="preserve"> as the separator. I r</w:t>
+      </w:r>
+      <w:r>
+        <w:t xml:space="preserve">emember this from my childhood; </w:t>
+      </w:r>
+      <w:r>
+        <w:t xml:space="preserve">this patch duplicates this on the WP-34S. </w:t>
+      </w:r>
+    </w:p>
     <w:p>
       <w:r>
         <w:rPr>
@@ -772,7 +1024,19 @@
         <w:rPr>
           <w:rFonts w:cs="Times New Roman"/>
         </w:rPr>
-        <w:t>If compiled into the firmware this patch cannot be disabled.</w:t>
+        <w:t>If compiled into the firmware</w:t>
+      </w:r>
+      <w:r>
+        <w:rPr>
+          <w:rFonts w:cs="Times New Roman"/>
+        </w:rPr>
+        <w:t>,</w:t>
+      </w:r>
+      <w:r>
+        <w:rPr>
+          <w:rFonts w:cs="Times New Roman"/>
+        </w:rPr>
+        <w:t xml:space="preserve"> this patch cannot be disabled.</w:t>
       </w:r>
     </w:p>
     <w:p>
@@ -796,170 +1060,219 @@
       <w:r>
         <w:rPr>
           <w:rFonts w:cs="Times New Roman"/>
+        </w:rPr>
+        <w:t xml:space="preserve"> </w:t>
+      </w:r>
+      <w:r>
+        <w:rPr>
+          <w:rFonts w:cs="Times New Roman"/>
+        </w:rPr>
+        <w:t xml:space="preserve">this patch </w:t>
+      </w:r>
+      <w:r>
+        <w:rPr>
+          <w:rFonts w:cs="Times New Roman"/>
+        </w:rPr>
+        <w:t xml:space="preserve">causes </w:t>
+      </w:r>
+      <w:r>
+        <w:rPr>
+          <w:rFonts w:cs="Times New Roman"/>
+        </w:rPr>
+        <w:t xml:space="preserve">fraction entry </w:t>
+      </w:r>
+      <w:r>
+        <w:rPr>
+          <w:rFonts w:cs="Times New Roman"/>
+        </w:rPr>
+        <w:t xml:space="preserve">to be </w:t>
+      </w:r>
+      <w:r>
+        <w:rPr>
+          <w:rFonts w:cs="Times New Roman"/>
+        </w:rPr>
+        <w:t>displayed</w:t>
+      </w:r>
+      <w:r>
+        <w:rPr>
+          <w:rFonts w:cs="Times New Roman"/>
+        </w:rPr>
+        <w:t xml:space="preserve"> differently</w:t>
+      </w:r>
+      <w:r>
+        <w:rPr>
+          <w:rFonts w:cs="Times New Roman"/>
+        </w:rPr>
+        <w:t xml:space="preserve">. Pressing </w:t>
+      </w:r>
+      <w:r>
+        <w:rPr>
+          <w:rFonts w:ascii="Courier New" w:hAnsi="Courier New" w:cs="Courier New"/>
+        </w:rPr>
+        <w:t>3.4.</w:t>
+      </w:r>
+      <w:r>
+        <w:rPr>
+          <w:rFonts w:cs="Times New Roman"/>
+        </w:rPr>
+        <w:t xml:space="preserve"> </w:t>
+      </w:r>
+      <w:proofErr w:type="gramStart"/>
+      <w:r>
+        <w:rPr>
+          <w:rFonts w:cs="Times New Roman"/>
+        </w:rPr>
+        <w:t>put</w:t>
+      </w:r>
+      <w:r>
+        <w:rPr>
+          <w:rFonts w:cs="Times New Roman"/>
+        </w:rPr>
+        <w:t>s</w:t>
+      </w:r>
+      <w:proofErr w:type="gramEnd"/>
+      <w:r>
+        <w:rPr>
+          <w:rFonts w:cs="Times New Roman"/>
+        </w:rPr>
+        <w:t xml:space="preserve"> </w:t>
+      </w:r>
+      <w:r>
+        <w:rPr>
+          <w:rFonts w:ascii="Courier New" w:hAnsi="Courier New" w:cs="Courier New"/>
+        </w:rPr>
+        <w:t>3 4/</w:t>
+      </w:r>
+      <w:r>
+        <w:rPr>
+          <w:rFonts w:cs="Times New Roman"/>
+        </w:rPr>
+        <w:t xml:space="preserve"> in this display, rather than </w:t>
+      </w:r>
+      <w:r>
+        <w:rPr>
+          <w:rFonts w:ascii="Courier New" w:hAnsi="Courier New" w:cs="Courier New"/>
+        </w:rPr>
+        <w:t>3.4.</w:t>
+      </w:r>
+      <w:r>
+        <w:rPr>
+          <w:rFonts w:cs="Times New Roman"/>
+        </w:rPr>
+        <w:t xml:space="preserve"> . Pressing </w:t>
+      </w:r>
+      <w:r>
+        <w:rPr>
+          <w:rFonts w:ascii="Courier New" w:hAnsi="Courier New" w:cs="Courier New"/>
+        </w:rPr>
+        <w:t>3</w:t>
+      </w:r>
+      <w:proofErr w:type="gramStart"/>
+      <w:r>
+        <w:rPr>
+          <w:rFonts w:ascii="Courier New" w:hAnsi="Courier New" w:cs="Courier New"/>
+        </w:rPr>
+        <w:t>..</w:t>
+      </w:r>
+      <w:proofErr w:type="gramEnd"/>
+      <w:r>
+        <w:rPr>
+          <w:rFonts w:cs="Times New Roman"/>
+        </w:rPr>
+        <w:t xml:space="preserve"> </w:t>
+      </w:r>
+      <w:proofErr w:type="gramStart"/>
+      <w:r>
+        <w:rPr>
+          <w:rFonts w:cs="Times New Roman"/>
+        </w:rPr>
+        <w:t>displays</w:t>
+      </w:r>
+      <w:proofErr w:type="gramEnd"/>
+      <w:r>
+        <w:rPr>
+          <w:rFonts w:cs="Times New Roman"/>
+        </w:rPr>
+        <w:t xml:space="preserve"> </w:t>
+      </w:r>
+      <w:r>
+        <w:rPr>
+          <w:rFonts w:ascii="Courier New" w:hAnsi="Courier New" w:cs="Courier New"/>
+        </w:rPr>
+        <w:t>3/</w:t>
+      </w:r>
+      <w:r>
+        <w:rPr>
+          <w:rFonts w:cs="Times New Roman"/>
+        </w:rPr>
+        <w:t xml:space="preserve"> in the display, rather than the previous “comma” arrangement.</w:t>
+      </w:r>
+    </w:p>
+    <w:p>
+      <w:r>
+        <w:t xml:space="preserve">On the HP-32SII, pressing </w:t>
+      </w:r>
+      <w:r>
+        <w:rPr>
+          <w:rFonts w:ascii="Courier New" w:hAnsi="Courier New" w:cs="Courier New"/>
+        </w:rPr>
+        <w:t>3</w:t>
+      </w:r>
+      <w:proofErr w:type="gramStart"/>
+      <w:r>
+        <w:rPr>
+          <w:rFonts w:ascii="Courier New" w:hAnsi="Courier New" w:cs="Courier New"/>
+        </w:rPr>
+        <w:t>..7</w:t>
+      </w:r>
+      <w:proofErr w:type="gramEnd"/>
+      <w:r>
+        <w:t xml:space="preserve"> enters the fraction </w:t>
+      </w:r>
+      <w:r>
+        <w:rPr>
+          <w:rFonts w:ascii="Courier New" w:hAnsi="Courier New" w:cs="Courier New"/>
+        </w:rPr>
+        <w:t>3/7</w:t>
+      </w:r>
+      <w:r>
+        <w:t xml:space="preserve">. On the WP-34S, the same key sequence enters </w:t>
+      </w:r>
+      <w:r>
+        <w:rPr>
+          <w:rFonts w:ascii="Courier New" w:hAnsi="Courier New" w:cs="Courier New"/>
+        </w:rPr>
+        <w:t>3 0/7</w:t>
+      </w:r>
+      <w:r>
+        <w:t>. The WP-34S behaviour is logical, but the HP behaviour is (to me) more convenient. This patch implements the double-dot entry on the WP-34S.</w:t>
+      </w:r>
+    </w:p>
+    <w:p>
+      <w:r>
+        <w:t>Note: once again, code that depends on the standard behaviour will be broken by this patch. Such code is unlikely to be common.</w:t>
+      </w:r>
+    </w:p>
+    <w:p/>
+    <w:p>
+      <w:pPr>
+        <w:rPr>
           <w:b/>
         </w:rPr>
-        <w:t xml:space="preserve"> </w:t>
-      </w:r>
-      <w:r>
-        <w:rPr>
-          <w:rFonts w:cs="Times New Roman"/>
-        </w:rPr>
-        <w:t xml:space="preserve">with this patch installed fraction entry is displayed in a different way. Pressing </w:t>
-      </w:r>
-      <w:r>
-        <w:rPr>
-          <w:rFonts w:ascii="Courier New" w:hAnsi="Courier New" w:cs="Courier New"/>
-        </w:rPr>
-        <w:t>3.4.</w:t>
-      </w:r>
-      <w:r>
-        <w:rPr>
-          <w:rFonts w:cs="Times New Roman"/>
-        </w:rPr>
-        <w:t xml:space="preserve"> </w:t>
-      </w:r>
-      <w:proofErr w:type="gramStart"/>
-      <w:r>
-        <w:rPr>
-          <w:rFonts w:cs="Times New Roman"/>
-        </w:rPr>
-        <w:t>put</w:t>
-      </w:r>
-      <w:r>
-        <w:rPr>
-          <w:rFonts w:cs="Times New Roman"/>
-        </w:rPr>
-        <w:t>s</w:t>
-      </w:r>
-      <w:proofErr w:type="gramEnd"/>
-      <w:r>
-        <w:rPr>
-          <w:rFonts w:cs="Times New Roman"/>
-        </w:rPr>
-        <w:t xml:space="preserve"> </w:t>
-      </w:r>
-      <w:r>
-        <w:rPr>
-          <w:rFonts w:ascii="Courier New" w:hAnsi="Courier New" w:cs="Courier New"/>
-        </w:rPr>
-        <w:t>3 4/</w:t>
-      </w:r>
-      <w:r>
-        <w:rPr>
-          <w:rFonts w:cs="Times New Roman"/>
-        </w:rPr>
-        <w:t xml:space="preserve"> in this display, rather than </w:t>
-      </w:r>
-      <w:r>
-        <w:rPr>
-          <w:rFonts w:ascii="Courier New" w:hAnsi="Courier New" w:cs="Courier New"/>
-        </w:rPr>
-        <w:t>3.4.</w:t>
-      </w:r>
-      <w:r>
-        <w:rPr>
-          <w:rFonts w:cs="Times New Roman"/>
-        </w:rPr>
-        <w:t xml:space="preserve"> . Pressing </w:t>
-      </w:r>
-      <w:r>
-        <w:rPr>
-          <w:rFonts w:ascii="Courier New" w:hAnsi="Courier New" w:cs="Courier New"/>
-        </w:rPr>
-        <w:t>3</w:t>
-      </w:r>
-      <w:proofErr w:type="gramStart"/>
-      <w:r>
-        <w:rPr>
-          <w:rFonts w:ascii="Courier New" w:hAnsi="Courier New" w:cs="Courier New"/>
-        </w:rPr>
-        <w:t>..</w:t>
-      </w:r>
-      <w:proofErr w:type="gramEnd"/>
-      <w:r>
-        <w:rPr>
-          <w:rFonts w:cs="Times New Roman"/>
-        </w:rPr>
-        <w:t xml:space="preserve"> </w:t>
-      </w:r>
-      <w:proofErr w:type="gramStart"/>
-      <w:r>
-        <w:rPr>
-          <w:rFonts w:cs="Times New Roman"/>
-        </w:rPr>
-        <w:t>displays</w:t>
-      </w:r>
-      <w:proofErr w:type="gramEnd"/>
-      <w:r>
-        <w:rPr>
-          <w:rFonts w:cs="Times New Roman"/>
-        </w:rPr>
-        <w:t xml:space="preserve"> </w:t>
-      </w:r>
-      <w:r>
-        <w:rPr>
-          <w:rFonts w:ascii="Courier New" w:hAnsi="Courier New" w:cs="Courier New"/>
-        </w:rPr>
-        <w:t>3/</w:t>
-      </w:r>
-      <w:r>
-        <w:rPr>
-          <w:rFonts w:cs="Times New Roman"/>
-        </w:rPr>
-        <w:t xml:space="preserve"> in the display, rather than the previous “comma” arrangement.</w:t>
-      </w:r>
-    </w:p>
-    <w:p>
-      <w:r>
-        <w:t xml:space="preserve">On the HP-32SII, pressing </w:t>
-      </w:r>
-      <w:r>
-        <w:rPr>
-          <w:rFonts w:ascii="Courier New" w:hAnsi="Courier New" w:cs="Courier New"/>
-        </w:rPr>
-        <w:t>3</w:t>
-      </w:r>
-      <w:proofErr w:type="gramStart"/>
-      <w:r>
-        <w:rPr>
-          <w:rFonts w:ascii="Courier New" w:hAnsi="Courier New" w:cs="Courier New"/>
-        </w:rPr>
-        <w:t>..7</w:t>
-      </w:r>
-      <w:proofErr w:type="gramEnd"/>
-      <w:r>
-        <w:t xml:space="preserve"> enters the fraction </w:t>
-      </w:r>
-      <w:r>
-        <w:rPr>
-          <w:rFonts w:ascii="Courier New" w:hAnsi="Courier New" w:cs="Courier New"/>
-        </w:rPr>
-        <w:t>3/7</w:t>
-      </w:r>
-      <w:r>
-        <w:t xml:space="preserve">. On the WP-34S, the same key sequence enters </w:t>
-      </w:r>
-      <w:r>
-        <w:rPr>
-          <w:rFonts w:ascii="Courier New" w:hAnsi="Courier New" w:cs="Courier New"/>
-        </w:rPr>
-        <w:t>3 0/7</w:t>
-      </w:r>
-      <w:r>
-        <w:t>. The WP-34S behaviour is logical, but the HP behaviour is (to me) more convenient. This patch implements the double-dot entry on the WP-34S.</w:t>
-      </w:r>
-    </w:p>
-    <w:p>
-      <w:r>
-        <w:t>Note: once again, code that depends on the standard behaviour will be broken by this patch. Such code is unlikely to be common.</w:t>
-      </w:r>
-    </w:p>
-    <w:p/>
-    <w:p>
+      </w:pPr>
       <w:r>
         <w:rPr>
           <w:b/>
         </w:rPr>
+        <w:br w:type="page"/>
+      </w:r>
+    </w:p>
+    <w:p>
+      <w:r>
+        <w:rPr>
+          <w:b/>
+        </w:rPr>
+        <w:lastRenderedPageBreak/>
         <w:t>4.</w:t>
       </w:r>
       <w:r>
@@ -1009,7 +1322,51 @@
         <w:rPr>
           <w:rFonts w:cs="Times New Roman"/>
         </w:rPr>
-        <w:t>this patch requires FLAG J to be set. It can be turned off (and the normal behaviour of ALL mode restored) by clearing this flag.</w:t>
+        <w:t xml:space="preserve">this patch </w:t>
+      </w:r>
+      <w:r>
+        <w:rPr>
+          <w:rFonts w:cs="Times New Roman"/>
+        </w:rPr>
+        <w:t xml:space="preserve">in enabled / disabled by setting or clearing </w:t>
+      </w:r>
+      <w:r>
+        <w:rPr>
+          <w:rFonts w:cs="Times New Roman"/>
+        </w:rPr>
+        <w:t xml:space="preserve">FLAG J. </w:t>
+      </w:r>
+      <w:r>
+        <w:rPr>
+          <w:rFonts w:cs="Times New Roman"/>
+        </w:rPr>
+        <w:t xml:space="preserve">Clearing this flag restores </w:t>
+      </w:r>
+      <w:r>
+        <w:rPr>
+          <w:rFonts w:cs="Times New Roman"/>
+        </w:rPr>
+        <w:t>the normal</w:t>
+      </w:r>
+      <w:r>
+        <w:rPr>
+          <w:rFonts w:cs="Times New Roman"/>
+        </w:rPr>
+        <w:t xml:space="preserve"> behaviour of ALL </w:t>
+      </w:r>
+      <w:proofErr w:type="gramStart"/>
+      <w:r>
+        <w:rPr>
+          <w:rFonts w:cs="Times New Roman"/>
+        </w:rPr>
+        <w:t>mode</w:t>
+      </w:r>
+      <w:proofErr w:type="gramEnd"/>
+      <w:r>
+        <w:rPr>
+          <w:rFonts w:cs="Times New Roman"/>
+        </w:rPr>
+        <w:t>.</w:t>
       </w:r>
     </w:p>
     <w:p>
@@ -1150,7 +1507,6 @@
               <w:rPr>
                 <w:rFonts w:ascii="Courier New" w:hAnsi="Courier New" w:cs="Courier New"/>
               </w:rPr>
-              <w:lastRenderedPageBreak/>
               <w:t>31.4149</w:t>
             </w:r>
           </w:p>
@@ -1573,7 +1929,6 @@
         <w:t>Note: SHOW and RND still work as expected.</w:t>
       </w:r>
     </w:p>
-    <w:p/>
     <w:p>
       <w:r>
         <w:rPr>
@@ -1629,7 +1984,7 @@
     </w:p>
     <w:p>
       <w:r>
-        <w:t xml:space="preserve">This patch inspired the inclusion of the new complex display mode on the WP-34S, and the improved code from that has been fed back into this. Briefly, it does what it says: instead of the y-register </w:t>
+        <w:t xml:space="preserve">This patch inspired the inclusion of the complex display mode on the WP-34S, and the improved code from that has been fed back into this. Briefly, it does what it says: instead of the y-register </w:t>
       </w:r>
       <w:r>
         <w:t xml:space="preserve">only being shown </w:t>
@@ -1644,7 +1999,21 @@
         <w:t>at all times.</w:t>
       </w:r>
       <w:r>
-        <w:t xml:space="preserve"> (See below.)</w:t>
+        <w:t xml:space="preserve"> </w:t>
+      </w:r>
+      <w:proofErr w:type="gramStart"/>
+      <w:r>
+        <w:t>(</w:t>
+      </w:r>
+      <w:r>
+        <w:t>Almost.</w:t>
+      </w:r>
+      <w:proofErr w:type="gramEnd"/>
+      <w:r>
+        <w:t xml:space="preserve"> </w:t>
+      </w:r>
+      <w:r>
+        <w:t>See below.)</w:t>
       </w:r>
     </w:p>
     <w:p>
@@ -1668,6 +2037,7 @@
         </w:numPr>
       </w:pPr>
       <w:r>
+        <w:lastRenderedPageBreak/>
         <w:t>In integer mode the y-register is not displayed; mode and bit number (e.g., 2c64) are shown as normal.</w:t>
       </w:r>
     </w:p>
@@ -1710,7 +2080,13 @@
         <w:t>T</w:t>
       </w:r>
       <w:r>
-        <w:t>he y-register display replaces certain information normally displayed in that area - grad angle mode and date format mode. These annunciators are still visible when a function shift key is pressed.</w:t>
+        <w:t xml:space="preserve">he y-register display replaces certain information normally displayed in that area </w:t>
+      </w:r>
+      <w:r>
+        <w:t>–</w:t>
+      </w:r>
+      <w:r>
+        <w:t xml:space="preserve"> grad angle mode and date format mode. These annunciators are still visible when a function shift key is pressed.</w:t>
       </w:r>
     </w:p>
     <w:p>
@@ -1725,7 +2101,6 @@
         <w:rPr>
           <w:b/>
         </w:rPr>
-        <w:lastRenderedPageBreak/>
         <w:t>NEW:</w:t>
       </w:r>
       <w:r>
@@ -1741,7 +2116,6 @@
         <w:t xml:space="preserve"> "Smaller Hyphens" patch, which allows more digits to fit in the dot-matrix display.</w:t>
       </w:r>
     </w:p>
-    <w:p/>
     <w:p>
       <w:r>
         <w:rPr>
@@ -1795,7 +2169,13 @@
         <w:rPr>
           <w:rFonts w:cs="Times New Roman"/>
         </w:rPr>
-        <w:t>If compiled in, this path cannot be disabled.</w:t>
+        <w:t>If compiled in, this patch</w:t>
+      </w:r>
+      <w:r>
+        <w:rPr>
+          <w:rFonts w:cs="Times New Roman"/>
+        </w:rPr>
+        <w:t xml:space="preserve"> cannot be disabled.</w:t>
       </w:r>
     </w:p>
     <w:p>
@@ -1847,91 +2227,8 @@
       <w:r>
         <w:t>. All my old LED calculators behave like this; I prefer it</w:t>
       </w:r>
-    </w:p>
-    <w:p/>
-    <w:p/>
-    <w:p>
-      <w:r>
-        <w:t>Three flags: I, J, K.</w:t>
-      </w:r>
-    </w:p>
-    <w:p>
-      <w:r>
-        <w:t xml:space="preserve">When I is clear, ALL mode behaves normally. When I </w:t>
-      </w:r>
-      <w:proofErr w:type="gramStart"/>
-      <w:r>
-        <w:t>is</w:t>
-      </w:r>
-      <w:proofErr w:type="gramEnd"/>
-      <w:r>
-        <w:t xml:space="preserve"> set, SIG_FIG mode is operative.</w:t>
-      </w:r>
-    </w:p>
-    <w:p>
-      <w:r>
-        <w:t>When J is clear, the y-register is always displayed. When J is set, the y-register is displayed only after complex operations.</w:t>
-      </w:r>
-    </w:p>
-    <w:p>
-      <w:r>
-        <w:t>When K is clear, SIG_FIG mode trims zeroes; if K is set, it does not.</w:t>
-      </w:r>
-    </w:p>
-    <w:p/>
-    <w:p>
-      <w:r>
-        <w:t>Big improvement in the way fractions appear when being entered.</w:t>
-      </w:r>
-    </w:p>
-    <w:p/>
-    <w:p>
-      <w:r>
-        <w:t>Other stuff:</w:t>
-      </w:r>
-    </w:p>
-    <w:p/>
-    <w:p>
-      <w:r>
-        <w:t>#define INCLUDE_SIGFIG_MODE // FLAG I</w:t>
-      </w:r>
-    </w:p>
-    <w:p>
-      <w:r>
-        <w:t>#define INCLUDE_YREG_CODE // FLAG J</w:t>
-      </w:r>
-    </w:p>
-    <w:p/>
-    <w:p>
-      <w:r>
-        <w:t>#define INCLUDE_DOUBLEDOT_FRACTIONS // compulsory</w:t>
-      </w:r>
-    </w:p>
-    <w:p>
-      <w:r>
-        <w:t>#define SMALLER_HYPHENS // compulsory</w:t>
-      </w:r>
-    </w:p>
-    <w:p>
-      <w:r>
-        <w:t>#define INCLUDE_CASIO_SEPARATOR // compulsory - too hard to define multiple fractions.</w:t>
-      </w:r>
-    </w:p>
-    <w:p>
-      <w:r>
-        <w:t>#define INCLUDE_RIGHT_EXP // compulsory</w:t>
-      </w:r>
-    </w:p>
-    <w:p/>
-    <w:p/>
-    <w:p>
-      <w:r>
-        <w:t>Flag L is the only remaining "letter" flag.</w:t>
-      </w:r>
-    </w:p>
-    <w:p>
-      <w:r>
-        <w:t>#define INCLUDE_EEX_PI // FLAG L</w:t>
+      <w:r>
+        <w:t>.</w:t>
       </w:r>
     </w:p>
     <w:sectPr>

</xml_diff>

<commit_message>
ND patch: coordinate conversion prefixes
git-svn-id: https://svn.code.sf.net/p/wp34s/code@3451 9654ca62-1852-461c-aa49-1be32f3bb02d
</commit_message>
<xml_diff>
--- a/doc/WP34S ND Patches README.docx
+++ b/doc/WP34S ND Patches README.docx
@@ -49,11 +49,7 @@
         <w:t xml:space="preserve">separately </w:t>
       </w:r>
       <w:r>
-        <w:t xml:space="preserve">enabled by uncommenting the </w:t>
-      </w:r>
-      <w:bookmarkStart w:id="0" w:name="_GoBack"/>
-      <w:r>
-        <w:t xml:space="preserve">relevant </w:t>
+        <w:t xml:space="preserve">enabled by uncommenting the relevant </w:t>
       </w:r>
       <w:r>
         <w:rPr>
@@ -84,7 +80,6 @@
       <w:r>
         <w:t xml:space="preserve"> </w:t>
       </w:r>
-      <w:bookmarkEnd w:id="0"/>
       <w:r>
         <w:t>Otherwise I intend to make the firmware with all of these patches included available for download, and to keep this reasonably up-to-date!</w:t>
       </w:r>
@@ -98,6 +93,54 @@
           <w:szCs w:val="20"/>
         </w:rPr>
         <w:t>http://www.mediafire.com/folder/j7orcmm3okdk5/wp-34s_patches</w:t>
+      </w:r>
+    </w:p>
+    <w:p>
+      <w:r>
+        <w:rPr>
+          <w:b/>
+        </w:rPr>
+        <w:t xml:space="preserve">NEW: </w:t>
+      </w:r>
+      <w:r>
+        <w:t>a patch that displays “y” or an angle sign as a prefix in the y-register after carrying out a P</w:t>
+      </w:r>
+      <w:r>
+        <w:rPr>
+          <w:rFonts w:cs="Times New Roman"/>
+        </w:rPr>
+        <w:t>→</w:t>
+      </w:r>
+      <w:r>
+        <w:t>R or R</w:t>
+      </w:r>
+      <w:r>
+        <w:rPr>
+          <w:rFonts w:cs="Times New Roman"/>
+        </w:rPr>
+        <w:t>→</w:t>
+      </w:r>
+      <w:r>
+        <w:t xml:space="preserve">P conversion. This patch works with or without the </w:t>
+      </w:r>
+      <w:r>
+        <w:rPr>
+          <w:rFonts w:ascii="Courier New" w:hAnsi="Courier New" w:cs="Courier New"/>
+          <w:sz w:val="20"/>
+          <w:szCs w:val="20"/>
+        </w:rPr>
+        <w:t>INCLUDE_YREG_CODE</w:t>
+      </w:r>
+      <w:r>
+        <w:rPr>
+          <w:rFonts w:ascii="Courier New" w:hAnsi="Courier New" w:cs="Courier New"/>
+          <w:sz w:val="20"/>
+          <w:szCs w:val="20"/>
+        </w:rPr>
+        <w:t xml:space="preserve"> </w:t>
+      </w:r>
+      <w:r>
+        <w:t>patch.</w:t>
       </w:r>
     </w:p>
     <w:p>
@@ -173,9 +216,9 @@
         <w:tblLook w:val="04A0" w:firstRow="1" w:lastRow="0" w:firstColumn="1" w:lastColumn="0" w:noHBand="0" w:noVBand="1"/>
       </w:tblPr>
       <w:tblGrid>
-        <w:gridCol w:w="1649"/>
-        <w:gridCol w:w="2231"/>
-        <w:gridCol w:w="1905"/>
+        <w:gridCol w:w="1716"/>
+        <w:gridCol w:w="2197"/>
+        <w:gridCol w:w="1872"/>
         <w:gridCol w:w="3457"/>
       </w:tblGrid>
       <w:tr>
@@ -615,7 +658,11 @@
           </w:tcPr>
           <w:p>
             <w:r>
-              <w:t>Displays y-register contents in dot-matrix display</w:t>
+              <w:t>Displays y-register contents in dot-</w:t>
+            </w:r>
+            <w:r>
+              <w:lastRenderedPageBreak/>
+              <w:t>matrix display</w:t>
             </w:r>
           </w:p>
         </w:tc>
@@ -638,6 +685,7 @@
               <w:rPr>
                 <w:b/>
               </w:rPr>
+              <w:lastRenderedPageBreak/>
               <w:t>Flag</w:t>
             </w:r>
             <w:r>
@@ -691,6 +739,7 @@
               <w:rPr>
                 <w:i/>
               </w:rPr>
+              <w:lastRenderedPageBreak/>
               <w:t>Right-justify the exponent</w:t>
             </w:r>
           </w:p>
@@ -756,19 +805,96 @@
           </w:p>
         </w:tc>
       </w:tr>
+      <w:tr>
+        <w:tc>
+          <w:tcPr>
+            <w:tcW w:w="1957" w:type="dxa"/>
+            <w:tcMar>
+              <w:top w:w="113" w:type="dxa"/>
+              <w:bottom w:w="113" w:type="dxa"/>
+            </w:tcMar>
+            <w:vAlign w:val="center"/>
+          </w:tcPr>
+          <w:p>
+            <w:pPr>
+              <w:rPr>
+                <w:i/>
+              </w:rPr>
+            </w:pPr>
+            <w:r>
+              <w:rPr>
+                <w:i/>
+              </w:rPr>
+              <w:t>Prefixes displayed for coordinate conversions</w:t>
+            </w:r>
+          </w:p>
+        </w:tc>
+        <w:tc>
+          <w:tcPr>
+            <w:tcW w:w="2742" w:type="dxa"/>
+            <w:tcMar>
+              <w:top w:w="113" w:type="dxa"/>
+              <w:bottom w:w="113" w:type="dxa"/>
+            </w:tcMar>
+            <w:vAlign w:val="center"/>
+          </w:tcPr>
+          <w:p>
+            <w:r>
+              <w:t>Displays “y” or angle sign prefix after coordinate conversion</w:t>
+            </w:r>
+          </w:p>
+        </w:tc>
+        <w:tc>
+          <w:tcPr>
+            <w:tcW w:w="2404" w:type="dxa"/>
+            <w:tcMar>
+              <w:top w:w="113" w:type="dxa"/>
+              <w:bottom w:w="113" w:type="dxa"/>
+            </w:tcMar>
+            <w:vAlign w:val="center"/>
+          </w:tcPr>
+          <w:p>
+            <w:pPr>
+              <w:rPr>
+                <w:i/>
+              </w:rPr>
+            </w:pPr>
+            <w:r>
+              <w:rPr>
+                <w:i/>
+              </w:rPr>
+              <w:t>Cannot be disabled if compiled in</w:t>
+            </w:r>
+          </w:p>
+        </w:tc>
+        <w:tc>
+          <w:tcPr>
+            <w:tcW w:w="2139" w:type="dxa"/>
+          </w:tcPr>
+          <w:p>
+            <w:pPr>
+              <w:rPr>
+                <w:rFonts w:ascii="Courier New" w:hAnsi="Courier New" w:cs="Courier New"/>
+                <w:sz w:val="20"/>
+                <w:szCs w:val="20"/>
+              </w:rPr>
+            </w:pPr>
+            <w:r>
+              <w:rPr>
+                <w:rFonts w:ascii="Courier New" w:hAnsi="Courier New" w:cs="Courier New"/>
+                <w:sz w:val="20"/>
+                <w:szCs w:val="20"/>
+              </w:rPr>
+              <w:t>#define RP_PREFIX</w:t>
+            </w:r>
+          </w:p>
+        </w:tc>
+      </w:tr>
     </w:tbl>
     <w:p>
       <w:r>
-        <w:lastRenderedPageBreak/>
         <w:br w:type="page"/>
       </w:r>
-    </w:p>
-    <w:p>
-      <w:pPr>
-        <w:rPr>
-          <w:b/>
-        </w:rPr>
-      </w:pPr>
       <w:r>
         <w:rPr>
           <w:b/>
@@ -1328,13 +1454,25 @@
         <w:rPr>
           <w:rFonts w:cs="Times New Roman"/>
         </w:rPr>
-        <w:t xml:space="preserve">in enabled / disabled by setting or clearing </w:t>
+        <w:t>is</w:t>
       </w:r>
       <w:r>
         <w:rPr>
           <w:rFonts w:cs="Times New Roman"/>
         </w:rPr>
-        <w:t xml:space="preserve">FLAG J. </w:t>
+        <w:t xml:space="preserve"> enabled / disabled by setting or clearing </w:t>
+      </w:r>
+      <w:r>
+        <w:rPr>
+          <w:rFonts w:cs="Times New Roman"/>
+        </w:rPr>
+        <w:t>FLAG I</w:t>
+      </w:r>
+      <w:r>
+        <w:rPr>
+          <w:rFonts w:cs="Times New Roman"/>
+        </w:rPr>
+        <w:t xml:space="preserve">. </w:t>
       </w:r>
       <w:r>
         <w:rPr>
@@ -2231,6 +2369,73 @@
         <w:t>.</w:t>
       </w:r>
     </w:p>
+    <w:p>
+      <w:r>
+        <w:rPr>
+          <w:b/>
+        </w:rPr>
+        <w:t>7.</w:t>
+      </w:r>
+      <w:r>
+        <w:t xml:space="preserve"> </w:t>
+      </w:r>
+      <w:r>
+        <w:rPr>
+          <w:i/>
+        </w:rPr>
+        <w:t>Coordinate conversion prefixes</w:t>
+      </w:r>
+    </w:p>
+    <w:p>
+      <w:pPr>
+        <w:pStyle w:val="ListParagraph"/>
+        <w:numPr>
+          <w:ilvl w:val="0"/>
+          <w:numId w:val="8"/>
+        </w:numPr>
+      </w:pPr>
+      <w:r>
+        <w:t xml:space="preserve">Turned on by uncommenting </w:t>
+      </w:r>
+      <w:r>
+        <w:rPr>
+          <w:rFonts w:ascii="Courier New" w:hAnsi="Courier New" w:cs="Courier New"/>
+        </w:rPr>
+        <w:t xml:space="preserve">#define </w:t>
+      </w:r>
+      <w:r>
+        <w:rPr>
+          <w:rFonts w:ascii="Courier New" w:hAnsi="Courier New" w:cs="Courier New"/>
+        </w:rPr>
+        <w:t>RP_PREFIX</w:t>
+      </w:r>
+    </w:p>
+    <w:p>
+      <w:pPr>
+        <w:pStyle w:val="ListParagraph"/>
+        <w:numPr>
+          <w:ilvl w:val="0"/>
+          <w:numId w:val="8"/>
+        </w:numPr>
+      </w:pPr>
+      <w:r>
+        <w:rPr>
+          <w:rFonts w:cs="Times New Roman"/>
+        </w:rPr>
+        <w:t>If compiled in, this patch cannot be disabled.</w:t>
+      </w:r>
+    </w:p>
+    <w:p>
+      <w:r>
+        <w:t>If this patch is compiled in, carrying out a coordinate conversion displays “y” followed by the y-register or “angle sign” followed by the y-register in the dot matrix portion of the display.</w:t>
+      </w:r>
+      <w:r>
+        <w:t xml:space="preserve"> This happens whether or not the y-register patch is compiled in. It’s just like what happens with complex numbers in the standard firmware.</w:t>
+      </w:r>
+      <w:bookmarkStart w:id="0" w:name="_GoBack"/>
+      <w:bookmarkEnd w:id="0"/>
+    </w:p>
+    <w:p/>
     <w:sectPr>
       <w:pgSz w:w="11906" w:h="16838"/>
       <w:pgMar w:top="1440" w:right="1440" w:bottom="1440" w:left="1440" w:header="708" w:footer="708" w:gutter="0"/>

</xml_diff>

<commit_message>
roll back R-P and P-R display changes, they need to be done slightly differently
git-svn-id: https://svn.code.sf.net/p/wp34s/code@3452 9654ca62-1852-461c-aa49-1be32f3bb02d
</commit_message>
<xml_diff>
--- a/doc/WP34S ND Patches README.docx
+++ b/doc/WP34S ND Patches README.docx
@@ -49,7 +49,11 @@
         <w:t xml:space="preserve">separately </w:t>
       </w:r>
       <w:r>
-        <w:t xml:space="preserve">enabled by uncommenting the relevant </w:t>
+        <w:t xml:space="preserve">enabled by uncommenting the </w:t>
+      </w:r>
+      <w:bookmarkStart w:id="0" w:name="_GoBack"/>
+      <w:r>
+        <w:t xml:space="preserve">relevant </w:t>
       </w:r>
       <w:r>
         <w:rPr>
@@ -80,6 +84,7 @@
       <w:r>
         <w:t xml:space="preserve"> </w:t>
       </w:r>
+      <w:bookmarkEnd w:id="0"/>
       <w:r>
         <w:t>Otherwise I intend to make the firmware with all of these patches included available for download, and to keep this reasonably up-to-date!</w:t>
       </w:r>
@@ -93,54 +98,6 @@
           <w:szCs w:val="20"/>
         </w:rPr>
         <w:t>http://www.mediafire.com/folder/j7orcmm3okdk5/wp-34s_patches</w:t>
-      </w:r>
-    </w:p>
-    <w:p>
-      <w:r>
-        <w:rPr>
-          <w:b/>
-        </w:rPr>
-        <w:t xml:space="preserve">NEW: </w:t>
-      </w:r>
-      <w:r>
-        <w:t>a patch that displays “y” or an angle sign as a prefix in the y-register after carrying out a P</w:t>
-      </w:r>
-      <w:r>
-        <w:rPr>
-          <w:rFonts w:cs="Times New Roman"/>
-        </w:rPr>
-        <w:t>→</w:t>
-      </w:r>
-      <w:r>
-        <w:t>R or R</w:t>
-      </w:r>
-      <w:r>
-        <w:rPr>
-          <w:rFonts w:cs="Times New Roman"/>
-        </w:rPr>
-        <w:t>→</w:t>
-      </w:r>
-      <w:r>
-        <w:t xml:space="preserve">P conversion. This patch works with or without the </w:t>
-      </w:r>
-      <w:r>
-        <w:rPr>
-          <w:rFonts w:ascii="Courier New" w:hAnsi="Courier New" w:cs="Courier New"/>
-          <w:sz w:val="20"/>
-          <w:szCs w:val="20"/>
-        </w:rPr>
-        <w:t>INCLUDE_YREG_CODE</w:t>
-      </w:r>
-      <w:r>
-        <w:rPr>
-          <w:rFonts w:ascii="Courier New" w:hAnsi="Courier New" w:cs="Courier New"/>
-          <w:sz w:val="20"/>
-          <w:szCs w:val="20"/>
-        </w:rPr>
-        <w:t xml:space="preserve"> </w:t>
-      </w:r>
-      <w:r>
-        <w:t>patch.</w:t>
       </w:r>
     </w:p>
     <w:p>
@@ -216,9 +173,9 @@
         <w:tblLook w:val="04A0" w:firstRow="1" w:lastRow="0" w:firstColumn="1" w:lastColumn="0" w:noHBand="0" w:noVBand="1"/>
       </w:tblPr>
       <w:tblGrid>
-        <w:gridCol w:w="1716"/>
-        <w:gridCol w:w="2197"/>
-        <w:gridCol w:w="1872"/>
+        <w:gridCol w:w="1649"/>
+        <w:gridCol w:w="2231"/>
+        <w:gridCol w:w="1905"/>
         <w:gridCol w:w="3457"/>
       </w:tblGrid>
       <w:tr>
@@ -658,11 +615,7 @@
           </w:tcPr>
           <w:p>
             <w:r>
-              <w:t>Displays y-register contents in dot-</w:t>
-            </w:r>
-            <w:r>
-              <w:lastRenderedPageBreak/>
-              <w:t>matrix display</w:t>
+              <w:t>Displays y-register contents in dot-matrix display</w:t>
             </w:r>
           </w:p>
         </w:tc>
@@ -685,7 +638,6 @@
               <w:rPr>
                 <w:b/>
               </w:rPr>
-              <w:lastRenderedPageBreak/>
               <w:t>Flag</w:t>
             </w:r>
             <w:r>
@@ -739,7 +691,6 @@
               <w:rPr>
                 <w:i/>
               </w:rPr>
-              <w:lastRenderedPageBreak/>
               <w:t>Right-justify the exponent</w:t>
             </w:r>
           </w:p>
@@ -805,96 +756,19 @@
           </w:p>
         </w:tc>
       </w:tr>
-      <w:tr>
-        <w:tc>
-          <w:tcPr>
-            <w:tcW w:w="1957" w:type="dxa"/>
-            <w:tcMar>
-              <w:top w:w="113" w:type="dxa"/>
-              <w:bottom w:w="113" w:type="dxa"/>
-            </w:tcMar>
-            <w:vAlign w:val="center"/>
-          </w:tcPr>
-          <w:p>
-            <w:pPr>
-              <w:rPr>
-                <w:i/>
-              </w:rPr>
-            </w:pPr>
-            <w:r>
-              <w:rPr>
-                <w:i/>
-              </w:rPr>
-              <w:t>Prefixes displayed for coordinate conversions</w:t>
-            </w:r>
-          </w:p>
-        </w:tc>
-        <w:tc>
-          <w:tcPr>
-            <w:tcW w:w="2742" w:type="dxa"/>
-            <w:tcMar>
-              <w:top w:w="113" w:type="dxa"/>
-              <w:bottom w:w="113" w:type="dxa"/>
-            </w:tcMar>
-            <w:vAlign w:val="center"/>
-          </w:tcPr>
-          <w:p>
-            <w:r>
-              <w:t>Displays “y” or angle sign prefix after coordinate conversion</w:t>
-            </w:r>
-          </w:p>
-        </w:tc>
-        <w:tc>
-          <w:tcPr>
-            <w:tcW w:w="2404" w:type="dxa"/>
-            <w:tcMar>
-              <w:top w:w="113" w:type="dxa"/>
-              <w:bottom w:w="113" w:type="dxa"/>
-            </w:tcMar>
-            <w:vAlign w:val="center"/>
-          </w:tcPr>
-          <w:p>
-            <w:pPr>
-              <w:rPr>
-                <w:i/>
-              </w:rPr>
-            </w:pPr>
-            <w:r>
-              <w:rPr>
-                <w:i/>
-              </w:rPr>
-              <w:t>Cannot be disabled if compiled in</w:t>
-            </w:r>
-          </w:p>
-        </w:tc>
-        <w:tc>
-          <w:tcPr>
-            <w:tcW w:w="2139" w:type="dxa"/>
-          </w:tcPr>
-          <w:p>
-            <w:pPr>
-              <w:rPr>
-                <w:rFonts w:ascii="Courier New" w:hAnsi="Courier New" w:cs="Courier New"/>
-                <w:sz w:val="20"/>
-                <w:szCs w:val="20"/>
-              </w:rPr>
-            </w:pPr>
-            <w:r>
-              <w:rPr>
-                <w:rFonts w:ascii="Courier New" w:hAnsi="Courier New" w:cs="Courier New"/>
-                <w:sz w:val="20"/>
-                <w:szCs w:val="20"/>
-              </w:rPr>
-              <w:t>#define RP_PREFIX</w:t>
-            </w:r>
-          </w:p>
-        </w:tc>
-      </w:tr>
     </w:tbl>
     <w:p>
       <w:r>
+        <w:lastRenderedPageBreak/>
         <w:br w:type="page"/>
       </w:r>
+    </w:p>
+    <w:p>
+      <w:pPr>
+        <w:rPr>
+          <w:b/>
+        </w:rPr>
+      </w:pPr>
       <w:r>
         <w:rPr>
           <w:b/>
@@ -1454,25 +1328,13 @@
         <w:rPr>
           <w:rFonts w:cs="Times New Roman"/>
         </w:rPr>
-        <w:t>is</w:t>
+        <w:t xml:space="preserve">in enabled / disabled by setting or clearing </w:t>
       </w:r>
       <w:r>
         <w:rPr>
           <w:rFonts w:cs="Times New Roman"/>
         </w:rPr>
-        <w:t xml:space="preserve"> enabled / disabled by setting or clearing </w:t>
-      </w:r>
-      <w:r>
-        <w:rPr>
-          <w:rFonts w:cs="Times New Roman"/>
-        </w:rPr>
-        <w:t>FLAG I</w:t>
-      </w:r>
-      <w:r>
-        <w:rPr>
-          <w:rFonts w:cs="Times New Roman"/>
-        </w:rPr>
-        <w:t xml:space="preserve">. </w:t>
+        <w:t xml:space="preserve">FLAG J. </w:t>
       </w:r>
       <w:r>
         <w:rPr>
@@ -2369,73 +2231,6 @@
         <w:t>.</w:t>
       </w:r>
     </w:p>
-    <w:p>
-      <w:r>
-        <w:rPr>
-          <w:b/>
-        </w:rPr>
-        <w:t>7.</w:t>
-      </w:r>
-      <w:r>
-        <w:t xml:space="preserve"> </w:t>
-      </w:r>
-      <w:r>
-        <w:rPr>
-          <w:i/>
-        </w:rPr>
-        <w:t>Coordinate conversion prefixes</w:t>
-      </w:r>
-    </w:p>
-    <w:p>
-      <w:pPr>
-        <w:pStyle w:val="ListParagraph"/>
-        <w:numPr>
-          <w:ilvl w:val="0"/>
-          <w:numId w:val="8"/>
-        </w:numPr>
-      </w:pPr>
-      <w:r>
-        <w:t xml:space="preserve">Turned on by uncommenting </w:t>
-      </w:r>
-      <w:r>
-        <w:rPr>
-          <w:rFonts w:ascii="Courier New" w:hAnsi="Courier New" w:cs="Courier New"/>
-        </w:rPr>
-        <w:t xml:space="preserve">#define </w:t>
-      </w:r>
-      <w:r>
-        <w:rPr>
-          <w:rFonts w:ascii="Courier New" w:hAnsi="Courier New" w:cs="Courier New"/>
-        </w:rPr>
-        <w:t>RP_PREFIX</w:t>
-      </w:r>
-    </w:p>
-    <w:p>
-      <w:pPr>
-        <w:pStyle w:val="ListParagraph"/>
-        <w:numPr>
-          <w:ilvl w:val="0"/>
-          <w:numId w:val="8"/>
-        </w:numPr>
-      </w:pPr>
-      <w:r>
-        <w:rPr>
-          <w:rFonts w:cs="Times New Roman"/>
-        </w:rPr>
-        <w:t>If compiled in, this patch cannot be disabled.</w:t>
-      </w:r>
-    </w:p>
-    <w:p>
-      <w:r>
-        <w:t>If this patch is compiled in, carrying out a coordinate conversion displays “y” followed by the y-register or “angle sign” followed by the y-register in the dot matrix portion of the display.</w:t>
-      </w:r>
-      <w:r>
-        <w:t xml:space="preserve"> This happens whether or not the y-register patch is compiled in. It’s just like what happens with complex numbers in the standard firmware.</w:t>
-      </w:r>
-      <w:bookmarkStart w:id="0" w:name="_GoBack"/>
-      <w:bookmarkEnd w:id="0"/>
-    </w:p>
-    <w:p/>
     <w:sectPr>
       <w:pgSz w:w="11906" w:h="16838"/>
       <w:pgMar w:top="1440" w:right="1440" w:bottom="1440" w:left="1440" w:header="708" w:footer="708" w:gutter="0"/>

</xml_diff>